<commit_message>
gjorde små endringer i intervjurapport
</commit_message>
<xml_diff>
--- a/sprint2/Intervjurapport.docx
+++ b/sprint2/Intervjurapport.docx
@@ -5,7 +5,7 @@
   <w:body>
     <w:p>
       <w:pPr>
-        <w:pStyle w:val="Overskrift1"/>
+        <w:pStyle w:val="Heading1"/>
         <w:spacing w:before="480" w:after="120"/>
         <w:contextualSpacing w:val="0"/>
         <w:jc w:val="center"/>
@@ -37,6 +37,12 @@
         </w:rPr>
         <w:t xml:space="preserve"> </w:t>
       </w:r>
+      <w:bookmarkStart w:id="1" w:name="h.d1krv4dhibwb" w:colFirst="0" w:colLast="0"/>
+      <w:bookmarkStart w:id="2" w:name="h.o73oe5ppyu8w" w:colFirst="0" w:colLast="0"/>
+      <w:bookmarkStart w:id="3" w:name="h.gk5nqw4jwgvm" w:colFirst="0" w:colLast="0"/>
+      <w:bookmarkEnd w:id="1"/>
+      <w:bookmarkEnd w:id="2"/>
+      <w:bookmarkEnd w:id="3"/>
     </w:p>
     <w:p>
       <w:pPr>
@@ -50,23 +56,98 @@
         </w:rPr>
         <w:t xml:space="preserve"> </w:t>
       </w:r>
-    </w:p>
-    <w:p>
-      <w:pPr>
-        <w:pStyle w:val="Overskrift3"/>
-        <w:spacing w:before="280" w:after="80"/>
-        <w:contextualSpacing w:val="0"/>
-        <w:rPr>
-          <w:lang w:val="nb-NO"/>
-        </w:rPr>
-      </w:pPr>
-      <w:bookmarkStart w:id="1" w:name="h.d1krv4dhibwb" w:colFirst="0" w:colLast="0"/>
-      <w:bookmarkEnd w:id="1"/>
-      <w:r>
-        <w:rPr>
-          <w:rFonts w:ascii="Arial" w:eastAsia="Arial" w:hAnsi="Arial" w:cs="Arial"/>
-          <w:color w:val="000000"/>
-          <w:sz w:val="26"/>
+      <w:bookmarkStart w:id="4" w:name="h.kcuz4swcg44n" w:colFirst="0" w:colLast="0"/>
+      <w:bookmarkEnd w:id="4"/>
+      <w:r>
+        <w:rPr>
+          <w:b/>
+          <w:sz w:val="24"/>
+          <w:lang w:val="nb-NO"/>
+        </w:rPr>
+        <w:t>1. Oppsummering</w:t>
+      </w:r>
+    </w:p>
+    <w:p>
+      <w:pPr>
+        <w:rPr>
+          <w:lang w:val="nb-NO"/>
+        </w:rPr>
+      </w:pPr>
+      <w:r>
+        <w:rPr>
+          <w:sz w:val="24"/>
+          <w:lang w:val="nb-NO"/>
+        </w:rPr>
+        <w:t xml:space="preserve">Hensikten med denne undersøkelsen er å danne et inntrykk av hvordan brukerne av nettstedet www.salaby.bo opplever siden og hvordan de bruker den. Undersøkelsen omfatter både tester og intervjuer som alle er utført med tilsyn og kontroll av en på gruppa.  </w:t>
+      </w:r>
+    </w:p>
+    <w:p>
+      <w:pPr>
+        <w:rPr>
+          <w:lang w:val="nb-NO"/>
+        </w:rPr>
+      </w:pPr>
+    </w:p>
+    <w:p>
+      <w:pPr>
+        <w:rPr>
+          <w:lang w:val="nb-NO"/>
+        </w:rPr>
+      </w:pPr>
+      <w:r>
+        <w:rPr>
+          <w:sz w:val="24"/>
+          <w:lang w:val="nb-NO"/>
+        </w:rPr>
+        <w:t>Testingen og intervjuene av samtlige av de fire deltagerne fant sted 25. november, 2014.  Brukere ble oppsøkt der de bor eller kontaktet og intervjuet over telefon.</w:t>
+      </w:r>
+    </w:p>
+    <w:p>
+      <w:pPr>
+        <w:rPr>
+          <w:lang w:val="nb-NO"/>
+        </w:rPr>
+      </w:pPr>
+    </w:p>
+    <w:p>
+      <w:pPr>
+        <w:rPr>
+          <w:lang w:val="nb-NO"/>
+        </w:rPr>
+      </w:pPr>
+      <w:r>
+        <w:rPr>
+          <w:sz w:val="24"/>
+          <w:lang w:val="nb-NO"/>
+        </w:rPr>
+        <w:t>Hovedfunnene vi gjorde var at brukerne opplever enkelte problemer med å gå fra a til å på Salaby, ettersom det ikke umiddelbart var åpenbart for bruker hvordan de skulle navigere siden. Samtidig uttrykte samtlige av brukerne at de var positive til sidens utseende.</w:t>
+      </w:r>
+      <w:bookmarkStart w:id="5" w:name="h.glogsvtc17tv" w:colFirst="0" w:colLast="0"/>
+      <w:bookmarkEnd w:id="5"/>
+    </w:p>
+    <w:p>
+      <w:pPr>
+        <w:rPr>
+          <w:lang w:val="nb-NO"/>
+        </w:rPr>
+      </w:pPr>
+      <w:r>
+        <w:rPr>
+          <w:b/>
+          <w:sz w:val="24"/>
+          <w:lang w:val="nb-NO"/>
+        </w:rPr>
+        <w:t>2. Studiens formål</w:t>
+      </w:r>
+    </w:p>
+    <w:p>
+      <w:pPr>
+        <w:rPr>
+          <w:lang w:val="nb-NO"/>
+        </w:rPr>
+      </w:pPr>
+      <w:r>
+        <w:rPr>
           <w:lang w:val="nb-NO"/>
         </w:rPr>
         <w:t xml:space="preserve"> </w:t>
@@ -74,189 +155,42 @@
     </w:p>
     <w:p>
       <w:pPr>
-        <w:pStyle w:val="Overskrift3"/>
-        <w:spacing w:before="280" w:after="80"/>
-        <w:contextualSpacing w:val="0"/>
-        <w:rPr>
-          <w:lang w:val="nb-NO"/>
-        </w:rPr>
-      </w:pPr>
-      <w:bookmarkStart w:id="2" w:name="h.o73oe5ppyu8w" w:colFirst="0" w:colLast="0"/>
-      <w:bookmarkEnd w:id="2"/>
-      <w:r>
-        <w:rPr>
-          <w:rFonts w:ascii="Arial" w:eastAsia="Arial" w:hAnsi="Arial" w:cs="Arial"/>
-          <w:color w:val="000000"/>
-          <w:sz w:val="26"/>
-          <w:lang w:val="nb-NO"/>
-        </w:rPr>
-        <w:t>Oppsummering</w:t>
-      </w:r>
-    </w:p>
-    <w:p>
-      <w:pPr>
-        <w:pStyle w:val="Overskrift3"/>
-        <w:spacing w:before="280" w:after="80"/>
-        <w:contextualSpacing w:val="0"/>
-        <w:rPr>
-          <w:lang w:val="nb-NO"/>
-        </w:rPr>
-      </w:pPr>
-      <w:bookmarkStart w:id="3" w:name="h.5hz2sia3u2r2" w:colFirst="0" w:colLast="0"/>
-      <w:bookmarkEnd w:id="3"/>
-      <w:r>
-        <w:rPr>
-          <w:rFonts w:ascii="Arial" w:eastAsia="Arial" w:hAnsi="Arial" w:cs="Arial"/>
-          <w:color w:val="000000"/>
-          <w:sz w:val="26"/>
-          <w:lang w:val="nb-NO"/>
-        </w:rPr>
-        <w:t>Innholdsfortegnelse</w:t>
-      </w:r>
-    </w:p>
-    <w:p>
-      <w:pPr>
-        <w:pStyle w:val="Overskrift3"/>
-        <w:spacing w:before="280" w:after="80"/>
-        <w:contextualSpacing w:val="0"/>
-        <w:rPr>
-          <w:lang w:val="nb-NO"/>
-        </w:rPr>
-      </w:pPr>
-      <w:bookmarkStart w:id="4" w:name="h.25lnehtfennc" w:colFirst="0" w:colLast="0"/>
-      <w:bookmarkEnd w:id="4"/>
-      <w:r>
-        <w:rPr>
-          <w:rFonts w:ascii="Arial" w:eastAsia="Arial" w:hAnsi="Arial" w:cs="Arial"/>
-          <w:color w:val="000000"/>
-          <w:sz w:val="26"/>
-          <w:lang w:val="nb-NO"/>
-        </w:rPr>
-        <w:t>Studiens formål</w:t>
-      </w:r>
-    </w:p>
-    <w:p>
-      <w:pPr>
-        <w:pStyle w:val="Overskrift3"/>
-        <w:spacing w:before="280" w:after="80"/>
-        <w:contextualSpacing w:val="0"/>
-        <w:rPr>
-          <w:lang w:val="nb-NO"/>
-        </w:rPr>
-      </w:pPr>
-      <w:bookmarkStart w:id="5" w:name="h.bqy683sewion" w:colFirst="0" w:colLast="0"/>
-      <w:bookmarkEnd w:id="5"/>
-      <w:r>
-        <w:rPr>
-          <w:rFonts w:ascii="Arial" w:eastAsia="Arial" w:hAnsi="Arial" w:cs="Arial"/>
-          <w:color w:val="000000"/>
-          <w:sz w:val="26"/>
-          <w:lang w:val="nb-NO"/>
-        </w:rPr>
-        <w:t>Deltagere</w:t>
-      </w:r>
-    </w:p>
-    <w:p>
-      <w:pPr>
-        <w:pStyle w:val="Overskrift3"/>
-        <w:spacing w:before="280" w:after="80"/>
-        <w:contextualSpacing w:val="0"/>
-        <w:rPr>
-          <w:lang w:val="nb-NO"/>
-        </w:rPr>
-      </w:pPr>
-      <w:bookmarkStart w:id="6" w:name="h.3s7w8strdhzb" w:colFirst="0" w:colLast="0"/>
-      <w:bookmarkEnd w:id="6"/>
-      <w:r>
-        <w:rPr>
-          <w:rFonts w:ascii="Arial" w:eastAsia="Arial" w:hAnsi="Arial" w:cs="Arial"/>
-          <w:color w:val="000000"/>
-          <w:sz w:val="26"/>
-          <w:lang w:val="nb-NO"/>
-        </w:rPr>
-        <w:t>Metode</w:t>
-      </w:r>
-    </w:p>
-    <w:p>
-      <w:pPr>
-        <w:pStyle w:val="Overskrift3"/>
-        <w:spacing w:before="280" w:after="80"/>
-        <w:contextualSpacing w:val="0"/>
-        <w:rPr>
-          <w:lang w:val="nb-NO"/>
-        </w:rPr>
-      </w:pPr>
-      <w:bookmarkStart w:id="7" w:name="h.j89dbvv3fvnx" w:colFirst="0" w:colLast="0"/>
-      <w:bookmarkEnd w:id="7"/>
-      <w:r>
-        <w:rPr>
-          <w:rFonts w:ascii="Arial" w:eastAsia="Arial" w:hAnsi="Arial" w:cs="Arial"/>
-          <w:color w:val="000000"/>
-          <w:sz w:val="26"/>
-          <w:lang w:val="nb-NO"/>
-        </w:rPr>
-        <w:t>Funn og anbefalinger</w:t>
-      </w:r>
-    </w:p>
-    <w:p>
-      <w:pPr>
-        <w:pStyle w:val="Overskrift3"/>
-        <w:spacing w:before="280" w:after="80"/>
-        <w:contextualSpacing w:val="0"/>
-        <w:rPr>
-          <w:lang w:val="nb-NO"/>
-        </w:rPr>
-      </w:pPr>
-      <w:bookmarkStart w:id="8" w:name="h.ky9uwz6zzqau" w:colFirst="0" w:colLast="0"/>
-      <w:bookmarkEnd w:id="8"/>
-      <w:r>
-        <w:rPr>
-          <w:rFonts w:ascii="Arial" w:eastAsia="Arial" w:hAnsi="Arial" w:cs="Arial"/>
-          <w:color w:val="000000"/>
-          <w:sz w:val="26"/>
-          <w:lang w:val="nb-NO"/>
-        </w:rPr>
-        <w:t>Konklusjon</w:t>
-      </w:r>
-    </w:p>
-    <w:p>
-      <w:pPr>
-        <w:pStyle w:val="Overskrift3"/>
-        <w:spacing w:before="280" w:after="80"/>
-        <w:contextualSpacing w:val="0"/>
-        <w:rPr>
-          <w:lang w:val="nb-NO"/>
-        </w:rPr>
-      </w:pPr>
-      <w:bookmarkStart w:id="9" w:name="h.yslh7ar42tir" w:colFirst="0" w:colLast="0"/>
-      <w:bookmarkEnd w:id="9"/>
-      <w:r>
-        <w:rPr>
-          <w:rFonts w:ascii="Arial" w:eastAsia="Arial" w:hAnsi="Arial" w:cs="Arial"/>
-          <w:color w:val="000000"/>
-          <w:sz w:val="26"/>
-          <w:lang w:val="nb-NO"/>
-        </w:rPr>
-        <w:t>Vedlegg</w:t>
-      </w:r>
-    </w:p>
-    <w:p>
-      <w:pPr>
-        <w:pStyle w:val="Overskrift3"/>
-        <w:spacing w:before="280" w:after="80"/>
-        <w:contextualSpacing w:val="0"/>
-        <w:rPr>
-          <w:lang w:val="nb-NO"/>
-        </w:rPr>
-      </w:pPr>
-      <w:bookmarkStart w:id="10" w:name="h.k9086880qegk" w:colFirst="0" w:colLast="0"/>
-      <w:bookmarkEnd w:id="10"/>
-      <w:r>
-        <w:rPr>
-          <w:rFonts w:ascii="Arial" w:eastAsia="Arial" w:hAnsi="Arial" w:cs="Arial"/>
-          <w:b w:val="0"/>
-          <w:color w:val="000000"/>
-          <w:sz w:val="26"/>
+        <w:rPr>
+          <w:lang w:val="nb-NO"/>
+        </w:rPr>
+      </w:pPr>
+      <w:r>
+        <w:rPr>
+          <w:sz w:val="24"/>
+          <w:lang w:val="nb-NO"/>
+        </w:rPr>
+        <w:t xml:space="preserve">Vårt hovedformål med studien var å kartlegge på hvilke områder brukerne mener eller opplever at den nåværende løsningen for Salaby har forbedringspotensiale. </w:t>
+      </w:r>
+    </w:p>
+    <w:p>
+      <w:pPr>
+        <w:rPr>
+          <w:lang w:val="nb-NO"/>
+        </w:rPr>
+      </w:pPr>
+      <w:r>
+        <w:rPr>
+          <w:sz w:val="24"/>
+          <w:lang w:val="nb-NO"/>
+        </w:rPr>
+        <w:t>Vi fokuserte på å ha brukere i sidens hovedmålgrupper: Barn, undervisningspersonale og foresatte.</w:t>
+      </w:r>
+    </w:p>
+    <w:p>
+      <w:pPr>
+        <w:ind w:left="2520" w:hanging="359"/>
+        <w:rPr>
+          <w:lang w:val="nb-NO"/>
+        </w:rPr>
+      </w:pPr>
+      <w:r>
+        <w:rPr>
+          <w:sz w:val="24"/>
           <w:lang w:val="nb-NO"/>
         </w:rPr>
         <w:t xml:space="preserve"> </w:t>
@@ -264,187 +198,12 @@
     </w:p>
     <w:p>
       <w:pPr>
-        <w:pStyle w:val="Overskrift3"/>
-        <w:spacing w:before="280" w:after="80"/>
-        <w:contextualSpacing w:val="0"/>
-        <w:rPr>
-          <w:lang w:val="nb-NO"/>
-        </w:rPr>
-      </w:pPr>
-      <w:bookmarkStart w:id="11" w:name="h.gk5nqw4jwgvm" w:colFirst="0" w:colLast="0"/>
-      <w:bookmarkEnd w:id="11"/>
-      <w:r>
-        <w:rPr>
-          <w:rFonts w:ascii="Arial" w:eastAsia="Arial" w:hAnsi="Arial" w:cs="Arial"/>
-          <w:b w:val="0"/>
-          <w:color w:val="000000"/>
-          <w:sz w:val="26"/>
-          <w:lang w:val="nb-NO"/>
-        </w:rPr>
-        <w:t xml:space="preserve"> </w:t>
-      </w:r>
-    </w:p>
-    <w:p>
-      <w:pPr>
-        <w:rPr>
-          <w:lang w:val="nb-NO"/>
-        </w:rPr>
-      </w:pPr>
-      <w:r>
-        <w:rPr>
-          <w:lang w:val="nb-NO"/>
-        </w:rPr>
-        <w:t xml:space="preserve"> </w:t>
-      </w:r>
-      <w:bookmarkStart w:id="12" w:name="h.kcuz4swcg44n" w:colFirst="0" w:colLast="0"/>
-      <w:bookmarkEnd w:id="12"/>
-      <w:r>
-        <w:rPr>
-          <w:b/>
-          <w:sz w:val="24"/>
-          <w:lang w:val="nb-NO"/>
-        </w:rPr>
-        <w:t>1. Oppsummering</w:t>
-      </w:r>
-    </w:p>
-    <w:p>
-      <w:pPr>
-        <w:rPr>
-          <w:lang w:val="nb-NO"/>
-        </w:rPr>
-      </w:pPr>
-      <w:r>
-        <w:rPr>
-          <w:sz w:val="24"/>
-          <w:lang w:val="nb-NO"/>
-        </w:rPr>
-        <w:t xml:space="preserve">Hensikten med denne undersøkelsen er å danne et inntrykk av hvordan brukerne av nettstedet www.salaby.bo opplever siden og hvordan de bruker den. Undersøkelsen omfatter både tester og intervjuer som alle er utført med tilsyn og kontroll av en på gruppa.  </w:t>
-      </w:r>
-    </w:p>
-    <w:p>
-      <w:pPr>
-        <w:rPr>
-          <w:lang w:val="nb-NO"/>
-        </w:rPr>
-      </w:pPr>
-    </w:p>
-    <w:p>
-      <w:pPr>
-        <w:rPr>
-          <w:lang w:val="nb-NO"/>
-        </w:rPr>
-      </w:pPr>
-      <w:r>
-        <w:rPr>
-          <w:sz w:val="24"/>
-          <w:lang w:val="nb-NO"/>
-        </w:rPr>
-        <w:t>Testingen og intervjuene av samtlige av de fire deltagerne fant sted 25. november, 2014.  Brukere ble oppsøkt der de bor eller kontaktet og intervjuet over telefon.</w:t>
-      </w:r>
-    </w:p>
-    <w:p>
-      <w:pPr>
-        <w:rPr>
-          <w:lang w:val="nb-NO"/>
-        </w:rPr>
-      </w:pPr>
-    </w:p>
-    <w:p>
-      <w:pPr>
-        <w:rPr>
-          <w:lang w:val="nb-NO"/>
-        </w:rPr>
-      </w:pPr>
-      <w:r>
-        <w:rPr>
-          <w:sz w:val="24"/>
-          <w:lang w:val="nb-NO"/>
-        </w:rPr>
-        <w:t>Hovedfunnene vi gjorde var at brukerne opplever enkelte problemer med å gå fra a til å på Salaby, ettersom det ikke umiddelbart var åpenbart for bruker hvordan de skulle navigere siden. Samtidig uttrykte samtlige av brukerne at de var positive til sidens utseende.</w:t>
-      </w:r>
-      <w:bookmarkStart w:id="13" w:name="h.glogsvtc17tv" w:colFirst="0" w:colLast="0"/>
-      <w:bookmarkEnd w:id="13"/>
-    </w:p>
-    <w:p>
-      <w:pPr>
-        <w:rPr>
-          <w:lang w:val="nb-NO"/>
-        </w:rPr>
-      </w:pPr>
-      <w:r>
-        <w:rPr>
-          <w:b/>
-          <w:sz w:val="24"/>
-          <w:lang w:val="nb-NO"/>
-        </w:rPr>
-        <w:lastRenderedPageBreak/>
-        <w:t>2. Studiens formål</w:t>
-      </w:r>
-    </w:p>
-    <w:p>
-      <w:pPr>
-        <w:rPr>
-          <w:lang w:val="nb-NO"/>
-        </w:rPr>
-      </w:pPr>
-      <w:r>
-        <w:rPr>
-          <w:lang w:val="nb-NO"/>
-        </w:rPr>
-        <w:t xml:space="preserve"> </w:t>
-      </w:r>
-    </w:p>
-    <w:p>
-      <w:pPr>
-        <w:rPr>
-          <w:lang w:val="nb-NO"/>
-        </w:rPr>
-      </w:pPr>
-      <w:r>
-        <w:rPr>
-          <w:sz w:val="24"/>
-          <w:lang w:val="nb-NO"/>
-        </w:rPr>
-        <w:t xml:space="preserve">Vårt hovedformål med studien var å kartlegge på hvilke områder brukerne mener eller opplever at den nåværende løsningen for Salaby har forbedringspotensiale. </w:t>
-      </w:r>
-    </w:p>
-    <w:p>
-      <w:pPr>
-        <w:rPr>
-          <w:lang w:val="nb-NO"/>
-        </w:rPr>
-      </w:pPr>
-      <w:r>
-        <w:rPr>
-          <w:sz w:val="24"/>
-          <w:lang w:val="nb-NO"/>
-        </w:rPr>
-        <w:t>Vi fokuserte på å ha brukere i sidens hovedmålgrupper: Barn, undervisningspersonale og foresatte.</w:t>
-      </w:r>
-    </w:p>
-    <w:p>
-      <w:pPr>
-        <w:ind w:left="2520" w:hanging="359"/>
-        <w:rPr>
-          <w:lang w:val="nb-NO"/>
-        </w:rPr>
-      </w:pPr>
-      <w:r>
-        <w:rPr>
-          <w:sz w:val="24"/>
-          <w:lang w:val="nb-NO"/>
-        </w:rPr>
-        <w:t xml:space="preserve"> </w:t>
-      </w:r>
-    </w:p>
-    <w:p>
-      <w:pPr>
-        <w:pStyle w:val="Overskrift1"/>
+        <w:pStyle w:val="Heading1"/>
         <w:spacing w:before="480" w:after="120"/>
         <w:contextualSpacing w:val="0"/>
       </w:pPr>
-      <w:bookmarkStart w:id="14" w:name="h.xnerxdcznfwr" w:colFirst="0" w:colLast="0"/>
-      <w:bookmarkEnd w:id="14"/>
+      <w:bookmarkStart w:id="6" w:name="h.xnerxdcznfwr" w:colFirst="0" w:colLast="0"/>
+      <w:bookmarkEnd w:id="6"/>
       <w:r>
         <w:rPr>
           <w:rFonts w:ascii="Arial" w:eastAsia="Arial" w:hAnsi="Arial" w:cs="Arial"/>
@@ -1284,6 +1043,7 @@
           <w:sz w:val="24"/>
           <w:lang w:val="nb-NO"/>
         </w:rPr>
+        <w:lastRenderedPageBreak/>
         <w:t xml:space="preserve">Basert på kundens ønsker og gruppens vurdering av tilgjengelig tid og ressurser, valgte vi ut fire deltagere som kunne representere Salabys brukerbase. Ettersom vi har delt denne brukerbasen inn i tre brukergrupper (se </w:t>
       </w:r>
       <w:r>
@@ -1384,7 +1144,6 @@
           <w:sz w:val="24"/>
           <w:lang w:val="nb-NO"/>
         </w:rPr>
-        <w:lastRenderedPageBreak/>
         <w:t>1 = svært sjeldent</w:t>
       </w:r>
     </w:p>
@@ -1506,15 +1265,32 @@
     </w:p>
     <w:p>
       <w:pPr>
-        <w:pStyle w:val="Overskrift1"/>
+        <w:rPr>
+          <w:b/>
+          <w:sz w:val="24"/>
+          <w:lang w:val="nb-NO"/>
+        </w:rPr>
+      </w:pPr>
+      <w:bookmarkStart w:id="7" w:name="h.3836cu6bmv47" w:colFirst="0" w:colLast="0"/>
+      <w:bookmarkEnd w:id="7"/>
+      <w:r>
+        <w:rPr>
+          <w:b/>
+          <w:sz w:val="24"/>
+          <w:lang w:val="nb-NO"/>
+        </w:rPr>
+        <w:br w:type="page"/>
+      </w:r>
+    </w:p>
+    <w:p>
+      <w:pPr>
+        <w:pStyle w:val="Heading1"/>
         <w:spacing w:before="480" w:after="120"/>
         <w:contextualSpacing w:val="0"/>
         <w:rPr>
           <w:lang w:val="nb-NO"/>
         </w:rPr>
       </w:pPr>
-      <w:bookmarkStart w:id="15" w:name="h.3836cu6bmv47" w:colFirst="0" w:colLast="0"/>
-      <w:bookmarkEnd w:id="15"/>
       <w:r>
         <w:rPr>
           <w:rFonts w:ascii="Arial" w:eastAsia="Arial" w:hAnsi="Arial" w:cs="Arial"/>
@@ -1522,6 +1298,7 @@
           <w:sz w:val="24"/>
           <w:lang w:val="nb-NO"/>
         </w:rPr>
+        <w:lastRenderedPageBreak/>
         <w:t>4. Metode</w:t>
       </w:r>
     </w:p>
@@ -1647,15 +1424,15 @@
     </w:p>
     <w:p>
       <w:pPr>
-        <w:pStyle w:val="Overskrift1"/>
+        <w:pStyle w:val="Heading1"/>
         <w:spacing w:before="480" w:after="120"/>
         <w:contextualSpacing w:val="0"/>
         <w:rPr>
           <w:lang w:val="nb-NO"/>
         </w:rPr>
       </w:pPr>
-      <w:bookmarkStart w:id="16" w:name="h.r0lpnyclr1ka" w:colFirst="0" w:colLast="0"/>
-      <w:bookmarkEnd w:id="16"/>
+      <w:bookmarkStart w:id="8" w:name="h.r0lpnyclr1ka" w:colFirst="0" w:colLast="0"/>
+      <w:bookmarkEnd w:id="8"/>
       <w:r>
         <w:rPr>
           <w:rFonts w:ascii="Arial" w:eastAsia="Arial" w:hAnsi="Arial" w:cs="Arial"/>
@@ -1663,43 +1440,42 @@
           <w:sz w:val="24"/>
           <w:lang w:val="nb-NO"/>
         </w:rPr>
+        <w:t>5. Funn og anbefalinger</w:t>
+      </w:r>
+    </w:p>
+    <w:p>
+      <w:pPr>
+        <w:rPr>
+          <w:lang w:val="nb-NO"/>
+        </w:rPr>
+      </w:pPr>
+    </w:p>
+    <w:p>
+      <w:pPr>
+        <w:rPr>
+          <w:lang w:val="nb-NO"/>
+        </w:rPr>
+      </w:pPr>
+      <w:r>
+        <w:rPr>
+          <w:lang w:val="nb-NO"/>
+        </w:rPr>
+        <w:t xml:space="preserve">Selv med et nokså begrenset utvalg, demonstrerte deltagerne flere forskjellige måter å navigere Salaby-siden på. Mens barna i undersøkelsen typisk benyttet navigasjonsalternativene på Salaby (tilbake-kryss, sidemeny), var voksne mer tilbøyelige til å benytte seg av frem- og tilbakepilene til nettleseren. En foresatt uttrykte at det var krunglete å navigere siden, når vedkommende ble bedt om å navigere uten bruk av piler. </w:t>
+      </w:r>
+    </w:p>
+    <w:p>
+      <w:pPr>
+        <w:rPr>
+          <w:lang w:val="nb-NO"/>
+        </w:rPr>
+      </w:pPr>
+    </w:p>
+    <w:p>
+      <w:r>
+        <w:rPr>
+          <w:noProof/>
+        </w:rPr>
         <w:lastRenderedPageBreak/>
-        <w:t>5. Funn og anbefalinger</w:t>
-      </w:r>
-    </w:p>
-    <w:p>
-      <w:pPr>
-        <w:rPr>
-          <w:lang w:val="nb-NO"/>
-        </w:rPr>
-      </w:pPr>
-    </w:p>
-    <w:p>
-      <w:pPr>
-        <w:rPr>
-          <w:lang w:val="nb-NO"/>
-        </w:rPr>
-      </w:pPr>
-      <w:r>
-        <w:rPr>
-          <w:lang w:val="nb-NO"/>
-        </w:rPr>
-        <w:t xml:space="preserve">Selv med et nokså begrenset utvalg, demonstrerte deltagerne flere forskjellige måter å navigere Salaby-siden på. Mens barna i undersøkelsen typisk benyttet navigasjonsalternativene på Salaby (tilbake-kryss, sidemeny), var voksne mer tilbøyelige til å benytte seg av frem- og tilbakepilene til nettleseren. En foresatt uttrykte at det var krunglete å navigere siden, når vedkommende ble bedt om å navigere uten bruk av piler. </w:t>
-      </w:r>
-    </w:p>
-    <w:p>
-      <w:pPr>
-        <w:rPr>
-          <w:lang w:val="nb-NO"/>
-        </w:rPr>
-      </w:pPr>
-    </w:p>
-    <w:p>
-      <w:r>
-        <w:rPr>
-          <w:noProof/>
-          <w:lang w:val="nb-NO" w:eastAsia="nb-NO"/>
-        </w:rPr>
         <w:drawing>
           <wp:inline distT="114300" distB="114300" distL="114300" distR="114300">
             <wp:extent cx="5943600" cy="3187700"/>
@@ -1795,9 +1571,7 @@
       <w:r>
         <w:rPr>
           <w:noProof/>
-          <w:lang w:val="nb-NO" w:eastAsia="nb-NO"/>
-        </w:rPr>
-        <w:lastRenderedPageBreak/>
+        </w:rPr>
         <w:drawing>
           <wp:inline distT="114300" distB="114300" distL="114300" distR="114300">
             <wp:extent cx="5943600" cy="2273300"/>
@@ -1946,7 +1720,6 @@
         <w:rPr>
           <w:lang w:val="nb-NO"/>
         </w:rPr>
-        <w:lastRenderedPageBreak/>
         <w:t xml:space="preserve">Vi anbefaler én løsning for Salaby som gjøres optimal for rask navigasjon både på PC og nettbrett, samtidig som den i all hovedsak er lik for de ulike plattformene. Slik får man en mer helhetlig løsning, som bruker kan navigere på samme måte over alle plattformer og sider. </w:t>
       </w:r>
     </w:p>
@@ -1986,15 +1759,34 @@
     </w:p>
     <w:p>
       <w:pPr>
-        <w:pStyle w:val="Overskrift1"/>
+        <w:rPr>
+          <w:b/>
+          <w:sz w:val="24"/>
+          <w:lang w:val="nb-NO"/>
+        </w:rPr>
+      </w:pPr>
+      <w:bookmarkStart w:id="9" w:name="h.qh66v0lwacje" w:colFirst="0" w:colLast="0"/>
+      <w:bookmarkEnd w:id="9"/>
+      <w:r>
+        <w:rPr>
+          <w:b/>
+          <w:sz w:val="24"/>
+          <w:lang w:val="nb-NO"/>
+        </w:rPr>
+        <w:br w:type="page"/>
+      </w:r>
+    </w:p>
+    <w:p>
+      <w:pPr>
+        <w:pStyle w:val="Heading1"/>
         <w:spacing w:before="480" w:after="120"/>
         <w:contextualSpacing w:val="0"/>
         <w:rPr>
           <w:lang w:val="nb-NO"/>
         </w:rPr>
       </w:pPr>
-      <w:bookmarkStart w:id="17" w:name="h.qh66v0lwacje" w:colFirst="0" w:colLast="0"/>
-      <w:bookmarkEnd w:id="17"/>
+      <w:bookmarkStart w:id="10" w:name="_GoBack"/>
+      <w:bookmarkEnd w:id="10"/>
       <w:r>
         <w:rPr>
           <w:rFonts w:ascii="Arial" w:eastAsia="Arial" w:hAnsi="Arial" w:cs="Arial"/>
@@ -2002,20 +1794,21 @@
           <w:sz w:val="24"/>
           <w:lang w:val="nb-NO"/>
         </w:rPr>
+        <w:lastRenderedPageBreak/>
         <w:t>6. Drøfting</w:t>
       </w:r>
     </w:p>
     <w:p>
       <w:pPr>
-        <w:pStyle w:val="Overskrift1"/>
+        <w:pStyle w:val="Heading1"/>
         <w:spacing w:before="480" w:after="120"/>
         <w:contextualSpacing w:val="0"/>
         <w:rPr>
           <w:lang w:val="nb-NO"/>
         </w:rPr>
       </w:pPr>
-      <w:bookmarkStart w:id="18" w:name="h.iur3hijoaal7" w:colFirst="0" w:colLast="0"/>
-      <w:bookmarkEnd w:id="18"/>
+      <w:bookmarkStart w:id="11" w:name="h.iur3hijoaal7" w:colFirst="0" w:colLast="0"/>
+      <w:bookmarkEnd w:id="11"/>
       <w:r>
         <w:rPr>
           <w:rFonts w:ascii="Arial" w:eastAsia="Arial" w:hAnsi="Arial" w:cs="Arial"/>
@@ -2241,12 +2034,12 @@
     </w:p>
     <w:p>
       <w:pPr>
-        <w:pStyle w:val="Overskrift1"/>
+        <w:pStyle w:val="Heading1"/>
         <w:spacing w:before="480" w:after="120"/>
         <w:contextualSpacing w:val="0"/>
       </w:pPr>
-      <w:bookmarkStart w:id="19" w:name="h.c2tlmrp0ldmr" w:colFirst="0" w:colLast="0"/>
-      <w:bookmarkEnd w:id="19"/>
+      <w:bookmarkStart w:id="12" w:name="h.c2tlmrp0ldmr" w:colFirst="0" w:colLast="0"/>
+      <w:bookmarkEnd w:id="12"/>
       <w:r>
         <w:rPr>
           <w:rFonts w:ascii="Arial" w:eastAsia="Arial" w:hAnsi="Arial" w:cs="Arial"/>
@@ -2366,19 +2159,7 @@
         <w:rPr>
           <w:sz w:val="24"/>
         </w:rPr>
-        <w:t xml:space="preserve"> </w:t>
-      </w:r>
-      <w:r>
-        <w:rPr>
-          <w:sz w:val="24"/>
-        </w:rPr>
-        <w:t xml:space="preserve">(under </w:t>
-      </w:r>
-      <w:r>
-        <w:rPr>
-          <w:sz w:val="24"/>
-        </w:rPr>
-        <w:t>“</w:t>
+        <w:t xml:space="preserve"> (under “</w:t>
       </w:r>
       <w:proofErr w:type="spellStart"/>
       <w:r>
@@ -2392,13 +2173,7 @@
         <w:rPr>
           <w:sz w:val="24"/>
         </w:rPr>
-        <w:t>”</w:t>
-      </w:r>
-      <w:r>
-        <w:rPr>
-          <w:sz w:val="24"/>
-        </w:rPr>
-        <w:t>)</w:t>
+        <w:t>”)</w:t>
       </w:r>
     </w:p>
     <w:p>
@@ -2427,8 +2202,6 @@
         </w:rPr>
         <w:t xml:space="preserve"> (under “sprint 2”)</w:t>
       </w:r>
-      <w:bookmarkStart w:id="20" w:name="_GoBack"/>
-      <w:bookmarkEnd w:id="20"/>
     </w:p>
     <w:sectPr>
       <w:pgSz w:w="12240" w:h="15840"/>
@@ -3301,7 +3074,7 @@
   <w:style w:type="paragraph" w:default="1" w:styleId="Normal">
     <w:name w:val="Normal"/>
   </w:style>
-  <w:style w:type="paragraph" w:styleId="Overskrift1">
+  <w:style w:type="paragraph" w:styleId="Heading1">
     <w:name w:val="heading 1"/>
     <w:basedOn w:val="Normal"/>
     <w:next w:val="Normal"/>
@@ -3317,7 +3090,7 @@
       <w:sz w:val="32"/>
     </w:rPr>
   </w:style>
-  <w:style w:type="paragraph" w:styleId="Overskrift2">
+  <w:style w:type="paragraph" w:styleId="Heading2">
     <w:name w:val="heading 2"/>
     <w:basedOn w:val="Normal"/>
     <w:next w:val="Normal"/>
@@ -3334,7 +3107,7 @@
       <w:sz w:val="26"/>
     </w:rPr>
   </w:style>
-  <w:style w:type="paragraph" w:styleId="Overskrift3">
+  <w:style w:type="paragraph" w:styleId="Heading3">
     <w:name w:val="heading 3"/>
     <w:basedOn w:val="Normal"/>
     <w:next w:val="Normal"/>
@@ -3352,7 +3125,7 @@
       <w:sz w:val="24"/>
     </w:rPr>
   </w:style>
-  <w:style w:type="paragraph" w:styleId="Overskrift4">
+  <w:style w:type="paragraph" w:styleId="Heading4">
     <w:name w:val="heading 4"/>
     <w:basedOn w:val="Normal"/>
     <w:next w:val="Normal"/>
@@ -3369,7 +3142,7 @@
       <w:u w:val="single"/>
     </w:rPr>
   </w:style>
-  <w:style w:type="paragraph" w:styleId="Overskrift5">
+  <w:style w:type="paragraph" w:styleId="Heading5">
     <w:name w:val="heading 5"/>
     <w:basedOn w:val="Normal"/>
     <w:next w:val="Normal"/>
@@ -3385,7 +3158,7 @@
       <w:color w:val="666666"/>
     </w:rPr>
   </w:style>
-  <w:style w:type="paragraph" w:styleId="Overskrift6">
+  <w:style w:type="paragraph" w:styleId="Heading6">
     <w:name w:val="heading 6"/>
     <w:basedOn w:val="Normal"/>
     <w:next w:val="Normal"/>
@@ -3402,13 +3175,13 @@
       <w:color w:val="666666"/>
     </w:rPr>
   </w:style>
-  <w:style w:type="character" w:default="1" w:styleId="Standardskriftforavsnitt">
+  <w:style w:type="character" w:default="1" w:styleId="DefaultParagraphFont">
     <w:name w:val="Default Paragraph Font"/>
     <w:uiPriority w:val="1"/>
     <w:semiHidden/>
     <w:unhideWhenUsed/>
   </w:style>
-  <w:style w:type="table" w:default="1" w:styleId="Vanligtabell">
+  <w:style w:type="table" w:default="1" w:styleId="TableNormal">
     <w:name w:val="Normal Table"/>
     <w:uiPriority w:val="99"/>
     <w:semiHidden/>
@@ -3423,13 +3196,13 @@
       </w:tblCellMar>
     </w:tblPr>
   </w:style>
-  <w:style w:type="numbering" w:default="1" w:styleId="Ingenliste">
+  <w:style w:type="numbering" w:default="1" w:styleId="NoList">
     <w:name w:val="No List"/>
     <w:uiPriority w:val="99"/>
     <w:semiHidden/>
     <w:unhideWhenUsed/>
   </w:style>
-  <w:style w:type="paragraph" w:styleId="Tittel">
+  <w:style w:type="paragraph" w:styleId="Title">
     <w:name w:val="Title"/>
     <w:basedOn w:val="Normal"/>
     <w:next w:val="Normal"/>
@@ -3443,7 +3216,7 @@
       <w:sz w:val="42"/>
     </w:rPr>
   </w:style>
-  <w:style w:type="paragraph" w:styleId="Undertittel">
+  <w:style w:type="paragraph" w:styleId="Subtitle">
     <w:name w:val="Subtitle"/>
     <w:basedOn w:val="Normal"/>
     <w:next w:val="Normal"/>
@@ -3461,7 +3234,7 @@
     </w:rPr>
   </w:style>
   <w:style w:type="table" w:customStyle="1" w:styleId="a">
-    <w:basedOn w:val="Vanligtabell"/>
+    <w:basedOn w:val="TableNormal"/>
     <w:tblPr>
       <w:tblStyleRowBandSize w:val="1"/>
       <w:tblStyleColBandSize w:val="1"/>

</xml_diff>